<commit_message>
updated the logic for passwords
both in applicant and company
</commit_message>
<xml_diff>
--- a/Password Restrictions.docx
+++ b/Password Restrictions.docx
@@ -27,16 +27,10 @@
           <w:numId w:val="1"/>
         </w:numPr>
       </w:pPr>
+      <w:bookmarkStart w:id="0" w:name="_GoBack"/>
+      <w:bookmarkEnd w:id="0"/>
       <w:r>
-        <w:t xml:space="preserve">OPTIONAL Inclusion of </w:t>
-      </w:r>
-      <w:proofErr w:type="gramStart"/>
-      <w:r>
-        <w:t>| .</w:t>
-      </w:r>
-      <w:proofErr w:type="gramEnd"/>
-      <w:r>
-        <w:t xml:space="preserve"> | ! | @ | # |  only this characters inside the pipe line</w:t>
+        <w:t>Case sensitive</w:t>
       </w:r>
     </w:p>
     <w:p>
@@ -48,7 +42,7 @@
         </w:numPr>
       </w:pPr>
       <w:r>
-        <w:t>Case sensitive</w:t>
+        <w:t>A-Z and a-z and 0-9</w:t>
       </w:r>
     </w:p>
     <w:p>
@@ -60,22 +54,8 @@
         </w:numPr>
       </w:pPr>
       <w:r>
-        <w:t>A-Z and a-z and 0-9</w:t>
-      </w:r>
-    </w:p>
-    <w:p>
-      <w:pPr>
-        <w:pStyle w:val="ListParagraph"/>
-        <w:numPr>
-          <w:ilvl w:val="0"/>
-          <w:numId w:val="1"/>
-        </w:numPr>
-      </w:pPr>
-      <w:r>
         <w:t>No spaces allowed</w:t>
       </w:r>
-      <w:bookmarkStart w:id="0" w:name="_GoBack"/>
-      <w:bookmarkEnd w:id="0"/>
     </w:p>
     <w:sectPr>
       <w:pgSz w:w="12240" w:h="15840"/>

</xml_diff>